<commit_message>
Integrated backend endpoints into frontend (persona + subreddit selection)
</commit_message>
<xml_diff>
--- a/backend/data/processed/vibecoding_neighbourhood/reddit_PromptEngineering_hot_500/PRD_DRAFT.docx
+++ b/backend/data/processed/vibecoding_neighbourhood/reddit_PromptEngineering_hot_500/PRD_DRAFT.docx
@@ -12,22 +12,22 @@
     </w:p>
     <w:p>
       <w:r>
-        <w:t>**PRD Draft: Enhanced AI Prompting and Generation for Vibe Coders**</w:t>
+        <w:t>**PRD Draft: Vibe Coders Prompt Management &amp; Enhancement Tool**</w:t>
       </w:r>
     </w:p>
     <w:p>
       <w:r>
-        <w:t>**1. Problem Summary:** Vibe Coders, users of AI coding tools, experience significant productivity bottlenecks due to three key issues: inconsistent and unreliable LLM responses (including context loss, erratic behavior, and poor error handling), difficulties generating high-quality and consistent AI-generated images (especially human figures), and a lack of effective tools and resources for prompt engineering.  These problems lead to wasted time, suboptimal results, and frustration.</w:t>
+        <w:t>**1. Problem Summary:** Vibe Coders, users of AI coding tools, experience significant challenges related to prompt management, quality, and consistency. These include wasted time due to repetitive prompt creation, difficulty managing prompt libraries across platforms, inconsistent LLM outputs, challenges in controlling LLM tone and behavior, and concerns about AI hallucinations and data accuracy.  Furthermore, a lack of community support, especially for Spanish-speaking users, hinders effective collaboration and knowledge sharing around prompt engineering best practices.</w:t>
       </w:r>
     </w:p>
     <w:p>
       <w:r>
-        <w:t>**2. Why This Problem Matters:**  For Vibe Coders, these problems directly impact coding efficiency and project timelines.  Inconsistent LLM responses lead to debugging delays and code errors. Difficulties with image generation hinder the creation of visually appealing and user-friendly applications.  The lack of effective prompt engineering tools translates to significant time wasted experimenting with prompts, hindering rapid prototyping and iterative development.  Ultimately, these issues directly impact Vibe Coders' ability to deliver high-quality projects on time and within budget.</w:t>
+        <w:t>**2. Why This Problem Matters:**  These problems directly impact Vibe Coders' productivity and the quality of their code.  Wasted time on repetitive tasks reduces coding efficiency and slows down project completion. Inconsistent LLM outputs lead to debugging delays and increased development costs.  The lack of a centralized and collaborative prompt management system hinders knowledge sharing and slows down team development cycles.  For businesses using Vibe Coders' work, these inefficiencies translate into missed deadlines, higher development costs, and potentially compromised software quality.  The absence of adequate support in Spanish further limits accessibility and inclusivity within the community.</w:t>
       </w:r>
     </w:p>
     <w:p>
       <w:r>
-        <w:t>**3. Potential Solution Overview:**  PersonaPRD will develop an integrated prompt engineering and generation tool specifically designed for Vibe Coders. This tool will address the aforementioned problems by providing: (a) enhanced LLM control features to ensure consistent, contextualized responses; (b)  a powerful image generation module with advanced style control and prompt optimization; and (c) a comprehensive prompt library and builder with pre-built templates and best-practice guidance.</w:t>
+        <w:t>**3. Potential Solution Overview:** We propose developing a comprehensive prompt management and enhancement tool integrated directly into existing AI coding tools or as a standalone application. This tool will address prompt organization, quality control, community collaboration, and mitigation of LLM limitations.  The solution will include features to streamline prompt creation, storage, version control, and sharing, along with integrated tools for prompt engineering guidance and hallucination detection.</w:t>
       </w:r>
     </w:p>
     <w:p>
@@ -37,27 +37,27 @@
     </w:p>
     <w:p>
       <w:r>
-        <w:t>* **Contextual LLM Interaction Engine:** This feature will manage conversation history, allowing users to define context boundaries and control LLM behavior (verbosity, tone, reasoning style) within an intuitive interface.  This solves the problem of inconsistent and unreliable LLM responses.</w:t>
+        <w:t>* **Centralized Prompt Library:**  Users can create, save, organize, and version-control their prompts in a single, searchable library accessible across platforms. This solves the problem of disorganized prompt libraries and repetitive typing.</w:t>
       </w:r>
     </w:p>
     <w:p>
       <w:r>
-        <w:t>* **Style-Guided Image Generation:** This feature will allow users to generate high-quality images with consistent styles, including human figures and faces, using pre-defined styles, fine-grained control parameters, and a curated library of prompt templates. This addresses the challenges of creating realistic and consistent AI-generated images.</w:t>
+        <w:t>* **Prompt Quality Assurance Tools:**  The tool will integrate basic prompt engineering guidance, character count monitoring, and a simple hallucination detection mechanism (e.g., flagging potentially inaccurate outputs). This addresses issues with prompt quality and LLM reliability.</w:t>
       </w:r>
     </w:p>
     <w:p>
       <w:r>
-        <w:t>* **Intelligent Prompt Builder:** This feature will provide a guided interface for creating and optimizing prompts, including features like character count limits, tone selection, and automated prompt suggestions based on user input and desired output. This tackles the problem of ineffective prompt engineering.</w:t>
+        <w:t>* **Community Collaboration Features (Beta - Spanish Support):**  A basic forum/discussion board will be implemented, initially focusing on Spanish-speaking users, to facilitate knowledge sharing and support around prompt engineering and best practices.  This addresses the identified need for community support and inclusivity.</w:t>
       </w:r>
     </w:p>
     <w:p>
       <w:r>
-        <w:t>* **Prompt Library &amp; Template Gallery:**  This feature will offer a curated library of pre-built prompts and templates categorized by use case (e.g., generating code snippets, creating UI mockups, generating documentation).  This directly addresses the lack of readily available, high-quality prompt resources.</w:t>
+        <w:t>* **Prompt Templates &amp; Snippets:** Pre-built prompt templates and reusable code snippets will accelerate prompt creation for common coding tasks. This improves efficiency and reduces repetitive work.</w:t>
       </w:r>
     </w:p>
     <w:p>
       <w:r>
-        <w:t>* **Error Handling &amp; Feedback Mechanism:**  This feature will provide clear and actionable error messages and feedback for both LLM and image generation tasks, guiding users towards successful prompt creation and preventing wasted effort.  This directly improves the user experience and addresses the lack of robust error handling in current AI tools.</w:t>
+        <w:t>* **Tone &amp; Style Control (Basic):**  Users will have basic controls to influence the tone and style of LLM responses (e.g., formal vs. informal). This addresses challenges in controlling LLM behavior.</w:t>
       </w:r>
     </w:p>
     <w:p>
@@ -67,22 +67,27 @@
     </w:p>
     <w:p>
       <w:r>
-        <w:t>* **User Interviews (1 week):** Conduct 5-7 user interviews with Vibe Coders to validate the proposed features and gather further insights on their specific needs and workflows.</w:t>
+        <w:t>* **User Interviews (1 week):** Conduct 5-7 user interviews with Vibe Coders to validate the MVP features and gather further insights into their workflow and needs.  Focus on Spanish-speaking users to understand their specific requirements.</w:t>
       </w:r>
     </w:p>
     <w:p>
       <w:r>
-        <w:t>* **Prototype Development (2 weeks):** Develop a low-fidelity prototype of the Intelligent Prompt Builder and Style-Guided Image Generation features to test core functionality and usability.</w:t>
+        <w:t>* **Prototype Development (2 weeks):** Develop a low-fidelity prototype of the centralized prompt library and basic prompt quality assurance features.</w:t>
       </w:r>
     </w:p>
     <w:p>
       <w:r>
-        <w:t>* **Sprint Planning (1 week):** Based on user feedback and prototype testing, finalize the MVP feature set and prioritize tasks for the first sprint.  This will include detailed user stories and acceptance criteria.</w:t>
+        <w:t>* **Sprint Planning (1 week):** Based on user feedback and prototype testing, finalize the MVP feature set and create a detailed sprint plan for development.</w:t>
       </w:r>
     </w:p>
     <w:p>
       <w:r>
-        <w:t>* **A/B Testing (Ongoing):**  Continuously test and iterate on the MVP features based on user feedback and data analysis to ensure optimal performance and user satisfaction.</w:t>
+        <w:t>* **A/B Testing (Ongoing):** After launch, conduct A/B testing to compare the effectiveness of the new tool against existing workflows.</w:t>
+      </w:r>
+    </w:p>
+    <w:p>
+      <w:r>
+        <w:t>This PRD provides a starting point for development.  Further refinement will be necessary based on user research and ongoing feedback.</w:t>
       </w:r>
     </w:p>
     <w:sectPr>

</xml_diff>